<commit_message>
Hallazgo de material complementario
</commit_message>
<xml_diff>
--- a/fuentes/CFA1_21730024_DU.docx
+++ b/fuentes/CFA1_21730024_DU.docx
@@ -10590,16 +10590,90 @@
             <w:pPr>
               <w:pStyle w:val="TextoTablas"/>
               <w:rPr>
+                <w:rStyle w:val="Extranjerismo"/>
                 <w:sz w:val="28"/>
                 <w:szCs w:val="28"/>
               </w:rPr>
             </w:pPr>
             <w:r>
               <w:rPr>
+                <w:rStyle w:val="Extranjerismo"/>
                 <w:sz w:val="28"/>
                 <w:szCs w:val="28"/>
               </w:rPr>
-              <w:t xml:space="preserve">SENA. (2017). </w:t>
+              <w:t xml:space="preserve">Software y Algo Más. (2025). Cap 9. </w:t>
+            </w:r>
+            <w:proofErr w:type="spellStart"/>
+            <w:r>
+              <w:rPr>
+                <w:rStyle w:val="Extranjerismo"/>
+                <w:sz w:val="28"/>
+                <w:szCs w:val="28"/>
+              </w:rPr>
+              <w:t>Entendiendo</w:t>
+            </w:r>
+            <w:proofErr w:type="spellEnd"/>
+            <w:r>
+              <w:rPr>
+                <w:rStyle w:val="Extranjerismo"/>
+                <w:sz w:val="28"/>
+                <w:szCs w:val="28"/>
+              </w:rPr>
+              <w:t xml:space="preserve"> </w:t>
+            </w:r>
+            <w:proofErr w:type="spellStart"/>
+            <w:r>
+              <w:rPr>
+                <w:rStyle w:val="Extranjerismo"/>
+                <w:sz w:val="28"/>
+                <w:szCs w:val="28"/>
+              </w:rPr>
+              <w:t>el</w:t>
+            </w:r>
+            <w:proofErr w:type="spellEnd"/>
+            <w:r>
+              <w:rPr>
+                <w:rStyle w:val="Extranjerismo"/>
+                <w:sz w:val="28"/>
+                <w:szCs w:val="28"/>
+              </w:rPr>
+              <w:t xml:space="preserve"> </w:t>
+            </w:r>
+            <w:proofErr w:type="spellStart"/>
+            <w:r>
+              <w:rPr>
+                <w:rStyle w:val="Extranjerismo"/>
+                <w:sz w:val="28"/>
+                <w:szCs w:val="28"/>
+              </w:rPr>
+              <w:t>ciclo</w:t>
+            </w:r>
+            <w:proofErr w:type="spellEnd"/>
+            <w:r>
+              <w:rPr>
+                <w:rStyle w:val="Extranjerismo"/>
+                <w:sz w:val="28"/>
+                <w:szCs w:val="28"/>
+              </w:rPr>
+              <w:t xml:space="preserve"> de </w:t>
+            </w:r>
+            <w:proofErr w:type="spellStart"/>
+            <w:r>
+              <w:rPr>
+                <w:rStyle w:val="Extranjerismo"/>
+                <w:sz w:val="28"/>
+                <w:szCs w:val="28"/>
+              </w:rPr>
+              <w:t>vida</w:t>
+            </w:r>
+            <w:proofErr w:type="spellEnd"/>
+            <w:r>
+              <w:rPr>
+                <w:rStyle w:val="Extranjerismo"/>
+                <w:sz w:val="28"/>
+                <w:szCs w:val="28"/>
+              </w:rPr>
+              <w:t xml:space="preserve"> del software. YouTube.</w:t>
             </w:r>
           </w:p>
         </w:tc>
@@ -10632,7 +10706,6 @@
             <w:pPr>
               <w:pStyle w:val="TextoTablas"/>
               <w:rPr>
-                <w:rStyle w:val="Hipervnculo"/>
                 <w:sz w:val="28"/>
                 <w:szCs w:val="28"/>
               </w:rPr>
@@ -10644,7 +10717,7 @@
                   <w:sz w:val="28"/>
                   <w:szCs w:val="28"/>
                 </w:rPr>
-                <w:t>https://www.youtube.com/watch?v=XGSPIaLtJ-M</w:t>
+                <w:t>https://www.youtube.com/watch?v=5LmJAdwcTOo</w:t>
               </w:r>
             </w:hyperlink>
           </w:p>

</xml_diff>

<commit_message>
Ajustes de DU y hallazgos de AD
</commit_message>
<xml_diff>
--- a/fuentes/CFA1_21730024_DU.docx
+++ b/fuentes/CFA1_21730024_DU.docx
@@ -85,7 +85,7 @@
               </wp:anchor>
             </w:drawing>
           </mc:Choice>
-          <mc:Fallback xmlns:w16sdtfl="http://schemas.microsoft.com/office/word/2024/wordml/sdtformatlock" xmlns:w16du="http://schemas.microsoft.com/office/word/2023/wordml/word16du" xmlns:oel="http://schemas.microsoft.com/office/2019/extlst">
+          <mc:Fallback xmlns:oel="http://schemas.microsoft.com/office/2019/extlst" xmlns:w16du="http://schemas.microsoft.com/office/word/2023/wordml/word16du" xmlns:w16sdtfl="http://schemas.microsoft.com/office/word/2024/wordml/sdtformatlock">
             <w:pict>
               <v:rect w14:anchorId="4E7873B1" id="Rectángulo 3" o:spid="_x0000_s1026" alt="&quot;&quot;" style="position:absolute;margin-left:-54pt;margin-top:31.65pt;width:613.85pt;height:204pt;z-index:-251655168;visibility:visible;mso-wrap-style:square;mso-height-percent:0;mso-wrap-distance-left:9pt;mso-wrap-distance-top:0;mso-wrap-distance-right:9pt;mso-wrap-distance-bottom:0;mso-position-horizontal:absolute;mso-position-horizontal-relative:text;mso-position-vertical:absolute;mso-position-vertical-relative:text;mso-height-percent:0;mso-height-relative:margin;v-text-anchor:middle" o:gfxdata="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" fillcolor="#00314d" stroked="f" strokeweight="1pt"/>
             </w:pict>
@@ -2621,25 +2621,7 @@
                 <w:spacing w:val="20"/>
                 <w:lang w:val="en-US"/>
               </w:rPr>
-              <w:t>Capa</w:t>
-            </w:r>
-            <w:r>
-              <w:rPr>
-                <w:rStyle w:val="Hipervnculo"/>
-                <w:noProof/>
-                <w:spacing w:val="20"/>
-                <w:lang w:val="en-US"/>
-              </w:rPr>
-              <w:t>b</w:t>
-            </w:r>
-            <w:r>
-              <w:rPr>
-                <w:rStyle w:val="Hipervnculo"/>
-                <w:noProof/>
-                <w:spacing w:val="20"/>
-                <w:lang w:val="en-US"/>
-              </w:rPr>
-              <w:t>ility Maturity Model Integration</w:t>
+              <w:t>Capability Maturity Model Integration</w:t>
             </w:r>
             <w:r>
               <w:rPr>
@@ -3826,7 +3808,19 @@
               <w:rPr>
                 <w:lang w:val="es-419"/>
               </w:rPr>
-              <w:t xml:space="preserve"> además se describirán los factores métricas básicas que permiten evaluar la calidad del </w:t>
+              <w:t xml:space="preserve"> además se describirán los factores</w:t>
+            </w:r>
+            <w:r>
+              <w:rPr>
+                <w:lang w:val="es-419"/>
+              </w:rPr>
+              <w:t xml:space="preserve"> y</w:t>
+            </w:r>
+            <w:r>
+              <w:rPr>
+                <w:lang w:val="es-419"/>
+              </w:rPr>
+              <w:t xml:space="preserve"> métricas básicas que permiten evaluar la calidad del </w:t>
             </w:r>
             <w:r>
               <w:rPr>
@@ -4048,7 +4042,7 @@
                   <w:rStyle w:val="Hipervnculo"/>
                   <w:lang w:val="es-419"/>
                 </w:rPr>
-                <w:t>www.senasofíaplus.edu.co</w:t>
+                <w:t>www.senasofiaplus.edu.co</w:t>
               </w:r>
             </w:hyperlink>
           </w:p>
@@ -19002,6 +18996,17 @@
 </file>
 
 <file path=customXml/item1.xml><?xml version="1.0" encoding="utf-8"?>
+<p:properties xmlns:p="http://schemas.microsoft.com/office/2006/metadata/properties" xmlns:xsi="http://www.w3.org/2001/XMLSchema-instance" xmlns:pc="http://schemas.microsoft.com/office/infopath/2007/PartnerControls">
+  <documentManagement>
+    <TaxCatchAll xmlns="cb45339b-ced9-4d0d-8f64-77573914d53b" xsi:nil="true"/>
+    <lcf76f155ced4ddcb4097134ff3c332f xmlns="43a3ca16-9c26-4813-b83f-4aec9927b43f">
+      <Terms xmlns="http://schemas.microsoft.com/office/infopath/2007/PartnerControls"/>
+    </lcf76f155ced4ddcb4097134ff3c332f>
+  </documentManagement>
+</p:properties>
+</file>
+
+<file path=customXml/item2.xml><?xml version="1.0" encoding="utf-8"?>
 <ct:contentTypeSchema xmlns:ct="http://schemas.microsoft.com/office/2006/metadata/contentType" xmlns:ma="http://schemas.microsoft.com/office/2006/metadata/properties/metaAttributes" ct:_="" ma:_="" ma:contentTypeName="Documento" ma:contentTypeID="0x01010049282E1EDBE9234EA9E6D38F720E265F" ma:contentTypeVersion="15" ma:contentTypeDescription="Crear nuevo documento." ma:contentTypeScope="" ma:versionID="b31c7aa9eaf043a08b87120b3c4916e3">
   <xsd:schema xmlns:xsd="http://www.w3.org/2001/XMLSchema" xmlns:xs="http://www.w3.org/2001/XMLSchema" xmlns:p="http://schemas.microsoft.com/office/2006/metadata/properties" xmlns:ns2="cb45339b-ced9-4d0d-8f64-77573914d53b" xmlns:ns3="43a3ca16-9c26-4813-b83f-4aec9927b43f" targetNamespace="http://schemas.microsoft.com/office/2006/metadata/properties" ma:root="true" ma:fieldsID="3533d065b04d75c457075bc55f1f5315" ns2:_="" ns3:_="">
     <xsd:import namespace="cb45339b-ced9-4d0d-8f64-77573914d53b"/>
@@ -19236,22 +19241,7 @@
 </ct:contentTypeSchema>
 </file>
 
-<file path=customXml/item2.xml><?xml version="1.0" encoding="utf-8"?>
-<p:properties xmlns:p="http://schemas.microsoft.com/office/2006/metadata/properties" xmlns:xsi="http://www.w3.org/2001/XMLSchema-instance" xmlns:pc="http://schemas.microsoft.com/office/infopath/2007/PartnerControls">
-  <documentManagement>
-    <TaxCatchAll xmlns="cb45339b-ced9-4d0d-8f64-77573914d53b" xsi:nil="true"/>
-    <lcf76f155ced4ddcb4097134ff3c332f xmlns="43a3ca16-9c26-4813-b83f-4aec9927b43f">
-      <Terms xmlns="http://schemas.microsoft.com/office/infopath/2007/PartnerControls"/>
-    </lcf76f155ced4ddcb4097134ff3c332f>
-  </documentManagement>
-</p:properties>
-</file>
-
 <file path=customXml/item3.xml><?xml version="1.0" encoding="utf-8"?>
-<b:Sources xmlns:b="http://schemas.openxmlformats.org/officeDocument/2006/bibliography" xmlns="http://schemas.openxmlformats.org/officeDocument/2006/bibliography" SelectedStyle="\APASixthEditionOfficeOnline.xsl" StyleName="APA" Version="6"/>
-</file>
-
-<file path=customXml/item4.xml><?xml version="1.0" encoding="utf-8"?>
 <?mso-contentType ?>
 <FormTemplates xmlns="http://schemas.microsoft.com/sharepoint/v3/contenttype/forms">
   <Display>DocumentLibraryForm</Display>
@@ -19260,7 +19250,22 @@
 </FormTemplates>
 </file>
 
+<file path=customXml/item4.xml><?xml version="1.0" encoding="utf-8"?>
+<b:Sources xmlns:b="http://schemas.openxmlformats.org/officeDocument/2006/bibliography" xmlns="http://schemas.openxmlformats.org/officeDocument/2006/bibliography" SelectedStyle="\APASixthEditionOfficeOnline.xsl" StyleName="APA" Version="6"/>
+</file>
+
 <file path=customXml/itemProps1.xml><?xml version="1.0" encoding="utf-8"?>
+<ds:datastoreItem xmlns:ds="http://schemas.openxmlformats.org/officeDocument/2006/customXml" ds:itemID="{6929C9FE-9F22-4B98-96EF-1B541B3BD0B2}">
+  <ds:schemaRefs>
+    <ds:schemaRef ds:uri="http://schemas.microsoft.com/office/2006/metadata/properties"/>
+    <ds:schemaRef ds:uri="http://schemas.microsoft.com/office/infopath/2007/PartnerControls"/>
+    <ds:schemaRef ds:uri="cb45339b-ced9-4d0d-8f64-77573914d53b"/>
+    <ds:schemaRef ds:uri="43a3ca16-9c26-4813-b83f-4aec9927b43f"/>
+  </ds:schemaRefs>
+</ds:datastoreItem>
+</file>
+
+<file path=customXml/itemProps2.xml><?xml version="1.0" encoding="utf-8"?>
 <ds:datastoreItem xmlns:ds="http://schemas.openxmlformats.org/officeDocument/2006/customXml" ds:itemID="{DF43E046-DB0C-42D1-8C73-AE38B52F1ED7}">
   <ds:schemaRefs>
     <ds:schemaRef ds:uri="http://schemas.microsoft.com/office/2006/metadata/contentType"/>
@@ -19279,29 +19284,18 @@
 </ds:datastoreItem>
 </file>
 
-<file path=customXml/itemProps2.xml><?xml version="1.0" encoding="utf-8"?>
-<ds:datastoreItem xmlns:ds="http://schemas.openxmlformats.org/officeDocument/2006/customXml" ds:itemID="{6929C9FE-9F22-4B98-96EF-1B541B3BD0B2}">
+<file path=customXml/itemProps3.xml><?xml version="1.0" encoding="utf-8"?>
+<ds:datastoreItem xmlns:ds="http://schemas.openxmlformats.org/officeDocument/2006/customXml" ds:itemID="{81CBDEC1-3B00-44ED-AD36-0268077980BA}">
   <ds:schemaRefs>
-    <ds:schemaRef ds:uri="http://schemas.microsoft.com/office/2006/metadata/properties"/>
-    <ds:schemaRef ds:uri="http://schemas.microsoft.com/office/infopath/2007/PartnerControls"/>
-    <ds:schemaRef ds:uri="cb45339b-ced9-4d0d-8f64-77573914d53b"/>
-    <ds:schemaRef ds:uri="43a3ca16-9c26-4813-b83f-4aec9927b43f"/>
+    <ds:schemaRef ds:uri="http://schemas.microsoft.com/sharepoint/v3/contenttype/forms"/>
   </ds:schemaRefs>
 </ds:datastoreItem>
 </file>
 
-<file path=customXml/itemProps3.xml><?xml version="1.0" encoding="utf-8"?>
+<file path=customXml/itemProps4.xml><?xml version="1.0" encoding="utf-8"?>
 <ds:datastoreItem xmlns:ds="http://schemas.openxmlformats.org/officeDocument/2006/customXml" ds:itemID="{E8AB44A3-7C62-4BD2-82ED-8ABC209970FA}">
   <ds:schemaRefs>
     <ds:schemaRef ds:uri="http://schemas.openxmlformats.org/officeDocument/2006/bibliography"/>
   </ds:schemaRefs>
 </ds:datastoreItem>
-</file>
-
-<file path=customXml/itemProps4.xml><?xml version="1.0" encoding="utf-8"?>
-<ds:datastoreItem xmlns:ds="http://schemas.openxmlformats.org/officeDocument/2006/customXml" ds:itemID="{81CBDEC1-3B00-44ED-AD36-0268077980BA}">
-  <ds:schemaRefs>
-    <ds:schemaRef ds:uri="http://schemas.microsoft.com/sharepoint/v3/contenttype/forms"/>
-  </ds:schemaRefs>
-</ds:datastoreItem>
 </file>
</xml_diff>